<commit_message>
Fixed Outdated ABA Tree and Bugs
Fixed an issue where the app was pulling from an outdated ABA tree. Also resolved some bugs when it came to single variables being selected for the y axis vars. Also updated the protocol to include best practices when transferring to MBH.
</commit_message>
<xml_diff>
--- a/Nutil_to_Usable_Protocol.docx
+++ b/Nutil_to_Usable_Protocol.docx
@@ -1,13 +1,13 @@
 
 <file path=word/document.xml><?xml version="1.0" encoding="utf-8"?>
-<w:document xmlns:wpc="http://schemas.microsoft.com/office/word/2010/wordprocessingCanvas" xmlns:cx="http://schemas.microsoft.com/office/drawing/2014/chartex" xmlns:cx1="http://schemas.microsoft.com/office/drawing/2015/9/8/chartex" xmlns:cx2="http://schemas.microsoft.com/office/drawing/2015/10/21/chartex" xmlns:cx3="http://schemas.microsoft.com/office/drawing/2016/5/9/chartex" xmlns:cx4="http://schemas.microsoft.com/office/drawing/2016/5/10/chartex" xmlns:cx5="http://schemas.microsoft.com/office/drawing/2016/5/11/chartex" xmlns:cx6="http://schemas.microsoft.com/office/drawing/2016/5/12/chartex" xmlns:cx7="http://schemas.microsoft.com/office/drawing/2016/5/13/chartex" xmlns:cx8="http://schemas.microsoft.com/office/drawing/2016/5/14/chartex" xmlns:mc="http://schemas.openxmlformats.org/markup-compatibility/2006" xmlns:aink="http://schemas.microsoft.com/office/drawing/2016/ink" xmlns:am3d="http://schemas.microsoft.com/office/drawing/2017/model3d" xmlns:o="urn:schemas-microsoft-com:office:office" xmlns:oel="http://schemas.microsoft.com/office/2019/extlst" xmlns:r="http://schemas.openxmlformats.org/officeDocument/2006/relationships" xmlns:m="http://schemas.openxmlformats.org/officeDocument/2006/math" xmlns:v="urn:schemas-microsoft-com:vml" xmlns:wp14="http://schemas.microsoft.com/office/word/2010/wordprocessingDrawing" xmlns:wp="http://schemas.openxmlformats.org/drawingml/2006/wordprocessingDrawing" xmlns:w10="urn:schemas-microsoft-com:office:word" xmlns:w="http://schemas.openxmlformats.org/wordprocessingml/2006/main" xmlns:w14="http://schemas.microsoft.com/office/word/2010/wordml" xmlns:w15="http://schemas.microsoft.com/office/word/2012/wordml" xmlns:w16cex="http://schemas.microsoft.com/office/word/2018/wordml/cex" xmlns:w16cid="http://schemas.microsoft.com/office/word/2016/wordml/cid" xmlns:w16="http://schemas.microsoft.com/office/word/2018/wordml" xmlns:w16sdtdh="http://schemas.microsoft.com/office/word/2020/wordml/sdtdatahash" xmlns:w16se="http://schemas.microsoft.com/office/word/2015/wordml/symex" xmlns:wpg="http://schemas.microsoft.com/office/word/2010/wordprocessingGroup" xmlns:wpi="http://schemas.microsoft.com/office/word/2010/wordprocessingInk" xmlns:wne="http://schemas.microsoft.com/office/word/2006/wordml" xmlns:wps="http://schemas.microsoft.com/office/word/2010/wordprocessingShape" mc:Ignorable="w14 w15 w16se w16cid w16 w16cex w16sdtdh wp14">
+<w:document xmlns:wpc="http://schemas.microsoft.com/office/word/2010/wordprocessingCanvas" xmlns:cx="http://schemas.microsoft.com/office/drawing/2014/chartex" xmlns:cx1="http://schemas.microsoft.com/office/drawing/2015/9/8/chartex" xmlns:cx2="http://schemas.microsoft.com/office/drawing/2015/10/21/chartex" xmlns:cx3="http://schemas.microsoft.com/office/drawing/2016/5/9/chartex" xmlns:cx4="http://schemas.microsoft.com/office/drawing/2016/5/10/chartex" xmlns:cx5="http://schemas.microsoft.com/office/drawing/2016/5/11/chartex" xmlns:cx6="http://schemas.microsoft.com/office/drawing/2016/5/12/chartex" xmlns:cx7="http://schemas.microsoft.com/office/drawing/2016/5/13/chartex" xmlns:cx8="http://schemas.microsoft.com/office/drawing/2016/5/14/chartex" xmlns:mc="http://schemas.openxmlformats.org/markup-compatibility/2006" xmlns:aink="http://schemas.microsoft.com/office/drawing/2016/ink" xmlns:am3d="http://schemas.microsoft.com/office/drawing/2017/model3d" xmlns:o="urn:schemas-microsoft-com:office:office" xmlns:oel="http://schemas.microsoft.com/office/2019/extlst" xmlns:r="http://schemas.openxmlformats.org/officeDocument/2006/relationships" xmlns:m="http://schemas.openxmlformats.org/officeDocument/2006/math" xmlns:v="urn:schemas-microsoft-com:vml" xmlns:wp14="http://schemas.microsoft.com/office/word/2010/wordprocessingDrawing" xmlns:wp="http://schemas.openxmlformats.org/drawingml/2006/wordprocessingDrawing" xmlns:w10="urn:schemas-microsoft-com:office:word" xmlns:w="http://schemas.openxmlformats.org/wordprocessingml/2006/main" xmlns:w14="http://schemas.microsoft.com/office/word/2010/wordml" xmlns:w15="http://schemas.microsoft.com/office/word/2012/wordml" xmlns:w16cex="http://schemas.microsoft.com/office/word/2018/wordml/cex" xmlns:w16cid="http://schemas.microsoft.com/office/word/2016/wordml/cid" xmlns:w16="http://schemas.microsoft.com/office/word/2018/wordml" xmlns:w16du="http://schemas.microsoft.com/office/word/2023/wordml/word16du" xmlns:w16sdtdh="http://schemas.microsoft.com/office/word/2020/wordml/sdtdatahash" xmlns:w16se="http://schemas.microsoft.com/office/word/2015/wordml/symex" xmlns:wpg="http://schemas.microsoft.com/office/word/2010/wordprocessingGroup" xmlns:wpi="http://schemas.microsoft.com/office/word/2010/wordprocessingInk" xmlns:wne="http://schemas.microsoft.com/office/word/2006/wordml" xmlns:wps="http://schemas.microsoft.com/office/word/2010/wordprocessingShape" mc:Ignorable="w14 w15 w16se w16cid w16 w16cex w16sdtdh w16du wp14">
   <w:body>
+    <w:bookmarkStart w:id="0" w:name="_Toc126220359"/>
     <w:p>
       <w:pPr>
         <w:pStyle w:val="Heading2"/>
         <w:spacing w:after="240"/>
       </w:pPr>
-      <w:bookmarkStart w:id="0" w:name="_Toc126220359"/>
       <w:r>
         <w:rPr>
           <w:noProof/>
@@ -188,6 +188,7 @@
         </mc:AlternateContent>
       </w:r>
       <w:bookmarkEnd w:id="0"/>
+      <w:proofErr w:type="gramStart"/>
       <w:r>
         <w:rPr>
           <w:rFonts w:asciiTheme="minorHAnsi" w:hAnsiTheme="minorHAnsi" w:cstheme="minorHAnsi"/>
@@ -196,8 +197,9 @@
           <w:sz w:val="36"/>
           <w:szCs w:val="36"/>
         </w:rPr>
-        <w:t>Nutil to Usable (N2</w:t>
-      </w:r>
+        <w:t>Nutil to</w:t>
+      </w:r>
+      <w:proofErr w:type="gramEnd"/>
       <w:r>
         <w:rPr>
           <w:rFonts w:asciiTheme="minorHAnsi" w:hAnsiTheme="minorHAnsi" w:cstheme="minorHAnsi"/>
@@ -206,7 +208,7 @@
           <w:sz w:val="36"/>
           <w:szCs w:val="36"/>
         </w:rPr>
-        <w:t>U)</w:t>
+        <w:t xml:space="preserve"> Usable (N2</w:t>
       </w:r>
       <w:r>
         <w:rPr>
@@ -216,7 +218,7 @@
           <w:sz w:val="36"/>
           <w:szCs w:val="36"/>
         </w:rPr>
-        <w:tab/>
+        <w:t>U)</w:t>
       </w:r>
       <w:r>
         <w:rPr>
@@ -237,6 +239,16 @@
           <w:szCs w:val="36"/>
         </w:rPr>
         <w:tab/>
+      </w:r>
+      <w:r>
+        <w:rPr>
+          <w:rFonts w:asciiTheme="minorHAnsi" w:hAnsiTheme="minorHAnsi" w:cstheme="minorHAnsi"/>
+          <w:b/>
+          <w:bCs/>
+          <w:sz w:val="36"/>
+          <w:szCs w:val="36"/>
+        </w:rPr>
+        <w:tab/>
         <w:t xml:space="preserve">   </w:t>
       </w:r>
     </w:p>
@@ -309,7 +321,21 @@
         <w:rPr>
           <w:rFonts w:cstheme="minorHAnsi"/>
         </w:rPr>
-        <w:t xml:space="preserve">QC the data for further analysis. It provides an easy way to create a value for regions of a chosen variable or </w:t>
+        <w:t xml:space="preserve">QC the data for further analysis. It provides an easy way to create </w:t>
+      </w:r>
+      <w:proofErr w:type="gramStart"/>
+      <w:r>
+        <w:rPr>
+          <w:rFonts w:cstheme="minorHAnsi"/>
+        </w:rPr>
+        <w:t>a value</w:t>
+      </w:r>
+      <w:proofErr w:type="gramEnd"/>
+      <w:r>
+        <w:rPr>
+          <w:rFonts w:cstheme="minorHAnsi"/>
+        </w:rPr>
+        <w:t xml:space="preserve"> for regions of a chosen variable or </w:t>
       </w:r>
       <w:r>
         <w:rPr>
@@ -433,7 +459,21 @@
         <w:rPr>
           <w:rFonts w:cstheme="minorHAnsi"/>
         </w:rPr>
-        <w:t xml:space="preserve">First, create a folder which will contain all your data for this project and name it whatever you would like. Within this folder, create two folders labeled ‘left’ and ‘right’. If you only have one side of data, just create a singular folder labeled </w:t>
+        <w:t xml:space="preserve">First, create a folder which will contain all your data for this project and </w:t>
+      </w:r>
+      <w:proofErr w:type="gramStart"/>
+      <w:r>
+        <w:rPr>
+          <w:rFonts w:cstheme="minorHAnsi"/>
+        </w:rPr>
+        <w:t>name it</w:t>
+      </w:r>
+      <w:proofErr w:type="gramEnd"/>
+      <w:r>
+        <w:rPr>
+          <w:rFonts w:cstheme="minorHAnsi"/>
+        </w:rPr>
+        <w:t xml:space="preserve"> whatever you would like. Within this folder, create two folders labeled ‘left’ and ‘right’. If you only have one side of data, just create a singular folder labeled </w:t>
       </w:r>
       <w:r>
         <w:rPr>
@@ -494,7 +534,35 @@
         <w:rPr>
           <w:rFonts w:cstheme="minorHAnsi"/>
         </w:rPr>
-        <w:t xml:space="preserve"> which contains another folder with an ending label of RefAtlasRegions. In this folder will be at least two files with one of them having </w:t>
+        <w:t xml:space="preserve"> which contains another folder with an ending label of </w:t>
+      </w:r>
+      <w:proofErr w:type="spellStart"/>
+      <w:r>
+        <w:rPr>
+          <w:rFonts w:cstheme="minorHAnsi"/>
+        </w:rPr>
+        <w:t>RefAtlasRegions</w:t>
+      </w:r>
+      <w:proofErr w:type="spellEnd"/>
+      <w:r>
+        <w:rPr>
+          <w:rFonts w:cstheme="minorHAnsi"/>
+        </w:rPr>
+        <w:t xml:space="preserve">. In this </w:t>
+      </w:r>
+      <w:proofErr w:type="gramStart"/>
+      <w:r>
+        <w:rPr>
+          <w:rFonts w:cstheme="minorHAnsi"/>
+        </w:rPr>
+        <w:t>folder</w:t>
+      </w:r>
+      <w:proofErr w:type="gramEnd"/>
+      <w:r>
+        <w:rPr>
+          <w:rFonts w:cstheme="minorHAnsi"/>
+        </w:rPr>
+        <w:t xml:space="preserve"> will be at least two files with one of them having </w:t>
       </w:r>
       <w:r>
         <w:rPr>
@@ -512,7 +580,21 @@
         <w:rPr>
           <w:rFonts w:cstheme="minorHAnsi"/>
         </w:rPr>
-        <w:t xml:space="preserve"> the files are located in those two (or one) folders in your project folder.</w:t>
+        <w:t xml:space="preserve"> the files </w:t>
+      </w:r>
+      <w:proofErr w:type="gramStart"/>
+      <w:r>
+        <w:rPr>
+          <w:rFonts w:cstheme="minorHAnsi"/>
+        </w:rPr>
+        <w:t>are located in</w:t>
+      </w:r>
+      <w:proofErr w:type="gramEnd"/>
+      <w:r>
+        <w:rPr>
+          <w:rFonts w:cstheme="minorHAnsi"/>
+        </w:rPr>
+        <w:t xml:space="preserve"> those two (or one) folders in your project folder.</w:t>
       </w:r>
     </w:p>
     <w:p>
@@ -811,7 +893,21 @@
         <w:rPr>
           <w:rFonts w:cstheme="minorHAnsi"/>
         </w:rPr>
-        <w:t>Before running anything you should select the tab corresponding to what type of input you have</w:t>
+        <w:t xml:space="preserve">Before running </w:t>
+      </w:r>
+      <w:proofErr w:type="gramStart"/>
+      <w:r>
+        <w:rPr>
+          <w:rFonts w:cstheme="minorHAnsi"/>
+        </w:rPr>
+        <w:t>anything</w:t>
+      </w:r>
+      <w:proofErr w:type="gramEnd"/>
+      <w:r>
+        <w:rPr>
+          <w:rFonts w:cstheme="minorHAnsi"/>
+        </w:rPr>
+        <w:t xml:space="preserve"> you should select the tab corresponding to what type of input you have</w:t>
       </w:r>
     </w:p>
     <w:p>
@@ -853,7 +949,25 @@
           <w:b/>
           <w:bCs/>
         </w:rPr>
-        <w:t>‘Nutil Data’ tab</w:t>
+        <w:t xml:space="preserve">‘Nutil </w:t>
+      </w:r>
+      <w:proofErr w:type="gramStart"/>
+      <w:r>
+        <w:rPr>
+          <w:rFonts w:cstheme="minorHAnsi"/>
+          <w:b/>
+          <w:bCs/>
+        </w:rPr>
+        <w:t>Data’</w:t>
+      </w:r>
+      <w:proofErr w:type="gramEnd"/>
+      <w:r>
+        <w:rPr>
+          <w:rFonts w:cstheme="minorHAnsi"/>
+          <w:b/>
+          <w:bCs/>
+        </w:rPr>
+        <w:t xml:space="preserve"> tab</w:t>
       </w:r>
     </w:p>
     <w:p>
@@ -893,7 +1007,25 @@
           <w:b/>
           <w:bCs/>
         </w:rPr>
-        <w:t>‘Non Nutil Data' tab</w:t>
+        <w:t xml:space="preserve">‘Non Nutil </w:t>
+      </w:r>
+      <w:proofErr w:type="gramStart"/>
+      <w:r>
+        <w:rPr>
+          <w:rFonts w:cstheme="minorHAnsi"/>
+          <w:b/>
+          <w:bCs/>
+        </w:rPr>
+        <w:t>Data'</w:t>
+      </w:r>
+      <w:proofErr w:type="gramEnd"/>
+      <w:r>
+        <w:rPr>
+          <w:rFonts w:cstheme="minorHAnsi"/>
+          <w:b/>
+          <w:bCs/>
+        </w:rPr>
+        <w:t xml:space="preserve"> tab</w:t>
       </w:r>
     </w:p>
     <w:p>
@@ -1136,7 +1268,21 @@
         <w:rPr>
           <w:rFonts w:cstheme="minorHAnsi"/>
         </w:rPr>
-        <w:t>Hit the browse button, find your file, select it, and then hit open</w:t>
+        <w:t xml:space="preserve">Hit the </w:t>
+      </w:r>
+      <w:proofErr w:type="gramStart"/>
+      <w:r>
+        <w:rPr>
+          <w:rFonts w:cstheme="minorHAnsi"/>
+        </w:rPr>
+        <w:t>browse</w:t>
+      </w:r>
+      <w:proofErr w:type="gramEnd"/>
+      <w:r>
+        <w:rPr>
+          <w:rFonts w:cstheme="minorHAnsi"/>
+        </w:rPr>
+        <w:t xml:space="preserve"> button, find your file, select it, and then hit open</w:t>
       </w:r>
     </w:p>
     <w:p>
@@ -1186,7 +1332,21 @@
         <w:rPr>
           <w:rFonts w:cstheme="minorHAnsi"/>
         </w:rPr>
-        <w:t>Wait until the message on the right side changes and mentions the ‘blank annotation’ and the ‘checkpoint’ are done</w:t>
+        <w:t xml:space="preserve">Wait until the message on the </w:t>
+      </w:r>
+      <w:proofErr w:type="gramStart"/>
+      <w:r>
+        <w:rPr>
+          <w:rFonts w:cstheme="minorHAnsi"/>
+        </w:rPr>
+        <w:t>right side</w:t>
+      </w:r>
+      <w:proofErr w:type="gramEnd"/>
+      <w:r>
+        <w:rPr>
+          <w:rFonts w:cstheme="minorHAnsi"/>
+        </w:rPr>
+        <w:t xml:space="preserve"> changes and mentions the ‘blank annotation’ and the ‘checkpoint’ are done</w:t>
       </w:r>
     </w:p>
     <w:p>
@@ -1474,19 +1634,7 @@
         <w:rPr>
           <w:rFonts w:cstheme="minorHAnsi"/>
         </w:rPr>
-        <w:t>Batch</w:t>
-      </w:r>
-      <w:r>
-        <w:rPr>
-          <w:rFonts w:cstheme="minorHAnsi"/>
-        </w:rPr>
-        <w:t xml:space="preserve"> –</w:t>
-      </w:r>
-      <w:r>
-        <w:rPr>
-          <w:rFonts w:cstheme="minorHAnsi"/>
-        </w:rPr>
-        <w:t xml:space="preserve"> This is what you can use if you would like Batch correction in the MBH app</w:t>
+        <w:t>Batch – This is what you can use if you would like Batch correction in the MBH app</w:t>
       </w:r>
     </w:p>
     <w:p>
@@ -1912,7 +2060,16 @@
           <w:b/>
           <w:bCs/>
         </w:rPr>
-        <w:t>x axis variables</w:t>
+        <w:t xml:space="preserve">x axis </w:t>
+      </w:r>
+      <w:proofErr w:type="gramStart"/>
+      <w:r>
+        <w:rPr>
+          <w:rFonts w:cstheme="minorHAnsi"/>
+          <w:b/>
+          <w:bCs/>
+        </w:rPr>
+        <w:t>variables</w:t>
       </w:r>
       <w:r>
         <w:rPr>
@@ -1920,6 +2077,7 @@
         </w:rPr>
         <w:t>’</w:t>
       </w:r>
+      <w:proofErr w:type="gramEnd"/>
       <w:r>
         <w:rPr>
           <w:rFonts w:cstheme="minorHAnsi"/>
@@ -2582,11 +2740,19 @@
         </w:rPr>
         <w:t xml:space="preserve"> regions: </w:t>
       </w:r>
-      <w:r>
-        <w:rPr>
-          <w:rFonts w:cstheme="minorHAnsi"/>
-        </w:rPr>
-        <w:t>CTXsp,</w:t>
+      <w:proofErr w:type="spellStart"/>
+      <w:r>
+        <w:rPr>
+          <w:rFonts w:cstheme="minorHAnsi"/>
+        </w:rPr>
+        <w:t>CTXsp</w:t>
+      </w:r>
+      <w:proofErr w:type="spellEnd"/>
+      <w:r>
+        <w:rPr>
+          <w:rFonts w:cstheme="minorHAnsi"/>
+        </w:rPr>
+        <w:t>,</w:t>
       </w:r>
       <w:r>
         <w:rPr>
@@ -2648,11 +2814,19 @@
         </w:rPr>
         <w:t xml:space="preserve"> </w:t>
       </w:r>
-      <w:r>
-        <w:rPr>
-          <w:rFonts w:cstheme="minorHAnsi"/>
-        </w:rPr>
-        <w:t>Isocortex,</w:t>
+      <w:proofErr w:type="spellStart"/>
+      <w:r>
+        <w:rPr>
+          <w:rFonts w:cstheme="minorHAnsi"/>
+        </w:rPr>
+        <w:t>Isocortex</w:t>
+      </w:r>
+      <w:proofErr w:type="spellEnd"/>
+      <w:r>
+        <w:rPr>
+          <w:rFonts w:cstheme="minorHAnsi"/>
+        </w:rPr>
+        <w:t>,</w:t>
       </w:r>
       <w:r>
         <w:rPr>
@@ -2956,11 +3130,19 @@
           <w:rFonts w:cstheme="minorHAnsi"/>
         </w:rPr>
       </w:pPr>
-      <w:r>
-        <w:rPr>
-          <w:rFonts w:cstheme="minorHAnsi"/>
-        </w:rPr>
-        <w:t>‘parent’</w:t>
+      <w:proofErr w:type="gramStart"/>
+      <w:r>
+        <w:rPr>
+          <w:rFonts w:cstheme="minorHAnsi"/>
+        </w:rPr>
+        <w:t>‘parent</w:t>
+      </w:r>
+      <w:proofErr w:type="gramEnd"/>
+      <w:r>
+        <w:rPr>
+          <w:rFonts w:cstheme="minorHAnsi"/>
+        </w:rPr>
+        <w:t>’</w:t>
       </w:r>
     </w:p>
     <w:p>
@@ -3039,12 +3221,14 @@
         </w:rPr>
         <w:t>‘Get Options’</w:t>
       </w:r>
+      <w:proofErr w:type="gramStart"/>
       <w:r>
         <w:rPr>
           <w:rFonts w:cstheme="minorHAnsi"/>
         </w:rPr>
         <w:t>.</w:t>
       </w:r>
+      <w:proofErr w:type="gramEnd"/>
     </w:p>
     <w:p>
       <w:pPr>
@@ -3062,7 +3246,21 @@
         <w:rPr>
           <w:rFonts w:cstheme="minorHAnsi"/>
         </w:rPr>
-        <w:t xml:space="preserve">This button will use the data you just gave it to give you </w:t>
+        <w:t xml:space="preserve">This button will use the data you just </w:t>
+      </w:r>
+      <w:proofErr w:type="gramStart"/>
+      <w:r>
+        <w:rPr>
+          <w:rFonts w:cstheme="minorHAnsi"/>
+        </w:rPr>
+        <w:t>gave it</w:t>
+      </w:r>
+      <w:proofErr w:type="gramEnd"/>
+      <w:r>
+        <w:rPr>
+          <w:rFonts w:cstheme="minorHAnsi"/>
+        </w:rPr>
+        <w:t xml:space="preserve"> to give you </w:t>
       </w:r>
       <w:r>
         <w:rPr>
@@ -3113,7 +3311,21 @@
         <w:rPr>
           <w:rFonts w:cstheme="minorHAnsi"/>
         </w:rPr>
-        <w:t xml:space="preserve"> and confirm you want to see all of the above variables on the heatmap</w:t>
+        <w:t xml:space="preserve"> and confirm you want to see </w:t>
+      </w:r>
+      <w:proofErr w:type="gramStart"/>
+      <w:r>
+        <w:rPr>
+          <w:rFonts w:cstheme="minorHAnsi"/>
+        </w:rPr>
+        <w:t>all of</w:t>
+      </w:r>
+      <w:proofErr w:type="gramEnd"/>
+      <w:r>
+        <w:rPr>
+          <w:rFonts w:cstheme="minorHAnsi"/>
+        </w:rPr>
+        <w:t xml:space="preserve"> the above variables on the heatmap</w:t>
       </w:r>
     </w:p>
     <w:p>
@@ -3144,7 +3356,21 @@
         <w:rPr>
           <w:rFonts w:cstheme="minorHAnsi"/>
         </w:rPr>
-        <w:t>calculations to be the same, but the display to only show part of it</w:t>
+        <w:t xml:space="preserve">calculations to be the same, but the </w:t>
+      </w:r>
+      <w:proofErr w:type="gramStart"/>
+      <w:r>
+        <w:rPr>
+          <w:rFonts w:cstheme="minorHAnsi"/>
+        </w:rPr>
+        <w:t>display to</w:t>
+      </w:r>
+      <w:proofErr w:type="gramEnd"/>
+      <w:r>
+        <w:rPr>
+          <w:rFonts w:cstheme="minorHAnsi"/>
+        </w:rPr>
+        <w:t xml:space="preserve"> only show part of it</w:t>
       </w:r>
     </w:p>
     <w:p>
@@ -3220,7 +3446,25 @@
           <w:b/>
           <w:bCs/>
         </w:rPr>
-        <w:t>‘select the nutil variable’</w:t>
+        <w:t xml:space="preserve">‘select the </w:t>
+      </w:r>
+      <w:proofErr w:type="spellStart"/>
+      <w:r>
+        <w:rPr>
+          <w:rFonts w:cstheme="minorHAnsi"/>
+          <w:b/>
+          <w:bCs/>
+        </w:rPr>
+        <w:t>nutil</w:t>
+      </w:r>
+      <w:proofErr w:type="spellEnd"/>
+      <w:r>
+        <w:rPr>
+          <w:rFonts w:cstheme="minorHAnsi"/>
+          <w:b/>
+          <w:bCs/>
+        </w:rPr>
+        <w:t xml:space="preserve"> variable’</w:t>
       </w:r>
       <w:r>
         <w:rPr>
@@ -3257,7 +3501,21 @@
         <w:rPr>
           <w:rFonts w:cstheme="minorHAnsi"/>
         </w:rPr>
-        <w:t>Most of these variables are self-explanatory, but there is a bunch of options at the top of the list</w:t>
+        <w:t xml:space="preserve">Most of these variables are self-explanatory, but there </w:t>
+      </w:r>
+      <w:proofErr w:type="gramStart"/>
+      <w:r>
+        <w:rPr>
+          <w:rFonts w:cstheme="minorHAnsi"/>
+        </w:rPr>
+        <w:t>is</w:t>
+      </w:r>
+      <w:proofErr w:type="gramEnd"/>
+      <w:r>
+        <w:rPr>
+          <w:rFonts w:cstheme="minorHAnsi"/>
+        </w:rPr>
+        <w:t xml:space="preserve"> a bunch of options at the top of the list</w:t>
       </w:r>
       <w:r>
         <w:rPr>
@@ -3281,7 +3539,21 @@
         <w:rPr>
           <w:rFonts w:cstheme="minorHAnsi"/>
         </w:rPr>
-        <w:t xml:space="preserve"> in depth </w:t>
+        <w:t xml:space="preserve"> </w:t>
+      </w:r>
+      <w:proofErr w:type="gramStart"/>
+      <w:r>
+        <w:rPr>
+          <w:rFonts w:cstheme="minorHAnsi"/>
+        </w:rPr>
+        <w:t>in depth</w:t>
+      </w:r>
+      <w:proofErr w:type="gramEnd"/>
+      <w:r>
+        <w:rPr>
+          <w:rFonts w:cstheme="minorHAnsi"/>
+        </w:rPr>
+        <w:t xml:space="preserve"> </w:t>
       </w:r>
       <w:r>
         <w:rPr>
@@ -3501,7 +3773,14 @@
         <w:rPr>
           <w:rFonts w:cstheme="minorHAnsi"/>
         </w:rPr>
-        <w:t xml:space="preserve"> from your heatmap, select any amount of them from the drop down labeled </w:t>
+        <w:t xml:space="preserve"> from your heatmap, select any amount of them from the drop down </w:t>
+      </w:r>
+      <w:proofErr w:type="gramStart"/>
+      <w:r>
+        <w:rPr>
+          <w:rFonts w:cstheme="minorHAnsi"/>
+        </w:rPr>
+        <w:t xml:space="preserve">labeled </w:t>
       </w:r>
       <w:r>
         <w:rPr>
@@ -3511,6 +3790,7 @@
         </w:rPr>
         <w:t>‘</w:t>
       </w:r>
+      <w:proofErr w:type="gramEnd"/>
       <w:r>
         <w:rPr>
           <w:rFonts w:cstheme="minorHAnsi"/>
@@ -3575,7 +3855,21 @@
         <w:rPr>
           <w:rFonts w:cstheme="minorHAnsi"/>
         </w:rPr>
-        <w:t>x and y are the combined column names that are created when you first select the x axis variables and y axis variables and will most likely contain the most information</w:t>
+        <w:t xml:space="preserve">x and y are the combined column names that are created when you first select the x axis variables and y axis variables and will most likely contain </w:t>
+      </w:r>
+      <w:proofErr w:type="gramStart"/>
+      <w:r>
+        <w:rPr>
+          <w:rFonts w:cstheme="minorHAnsi"/>
+        </w:rPr>
+        <w:t>the most</w:t>
+      </w:r>
+      <w:proofErr w:type="gramEnd"/>
+      <w:r>
+        <w:rPr>
+          <w:rFonts w:cstheme="minorHAnsi"/>
+        </w:rPr>
+        <w:t xml:space="preserve"> information</w:t>
       </w:r>
     </w:p>
     <w:p>
@@ -3669,7 +3963,21 @@
         <w:rPr>
           <w:rFonts w:cstheme="minorHAnsi"/>
         </w:rPr>
-        <w:t xml:space="preserve"> and wait for a preview to appear in the right side</w:t>
+        <w:t xml:space="preserve"> and wait for a preview to appear </w:t>
+      </w:r>
+      <w:proofErr w:type="gramStart"/>
+      <w:r>
+        <w:rPr>
+          <w:rFonts w:cstheme="minorHAnsi"/>
+        </w:rPr>
+        <w:t>in</w:t>
+      </w:r>
+      <w:proofErr w:type="gramEnd"/>
+      <w:r>
+        <w:rPr>
+          <w:rFonts w:cstheme="minorHAnsi"/>
+        </w:rPr>
+        <w:t xml:space="preserve"> the right side</w:t>
       </w:r>
     </w:p>
     <w:p>
@@ -3855,7 +4163,21 @@
         <w:rPr>
           <w:rFonts w:cstheme="minorHAnsi"/>
         </w:rPr>
-        <w:t>invert any Viridis color scheme used.</w:t>
+        <w:t xml:space="preserve">invert any </w:t>
+      </w:r>
+      <w:proofErr w:type="spellStart"/>
+      <w:r>
+        <w:rPr>
+          <w:rFonts w:cstheme="minorHAnsi"/>
+        </w:rPr>
+        <w:t>Viridis</w:t>
+      </w:r>
+      <w:proofErr w:type="spellEnd"/>
+      <w:r>
+        <w:rPr>
+          <w:rFonts w:cstheme="minorHAnsi"/>
+        </w:rPr>
+        <w:t xml:space="preserve"> color scheme used.</w:t>
       </w:r>
     </w:p>
     <w:p>
@@ -3874,7 +4196,21 @@
         <w:rPr>
           <w:rFonts w:cstheme="minorHAnsi"/>
         </w:rPr>
-        <w:t>If you would like a different Viridis color scheme, select the checkbox and then select a new color scheme</w:t>
+        <w:t xml:space="preserve">If you would like a different </w:t>
+      </w:r>
+      <w:proofErr w:type="spellStart"/>
+      <w:r>
+        <w:rPr>
+          <w:rFonts w:cstheme="minorHAnsi"/>
+        </w:rPr>
+        <w:t>Viridis</w:t>
+      </w:r>
+      <w:proofErr w:type="spellEnd"/>
+      <w:r>
+        <w:rPr>
+          <w:rFonts w:cstheme="minorHAnsi"/>
+        </w:rPr>
+        <w:t xml:space="preserve"> color scheme, select the checkbox and then select a new color scheme</w:t>
       </w:r>
     </w:p>
     <w:p>
@@ -3918,7 +4254,21 @@
         <w:rPr>
           <w:rFonts w:cstheme="minorHAnsi"/>
         </w:rPr>
-        <w:t>If you accidentally select more than one it will go back to the default.</w:t>
+        <w:t xml:space="preserve">If you accidentally select more than </w:t>
+      </w:r>
+      <w:proofErr w:type="gramStart"/>
+      <w:r>
+        <w:rPr>
+          <w:rFonts w:cstheme="minorHAnsi"/>
+        </w:rPr>
+        <w:t>one</w:t>
+      </w:r>
+      <w:proofErr w:type="gramEnd"/>
+      <w:r>
+        <w:rPr>
+          <w:rFonts w:cstheme="minorHAnsi"/>
+        </w:rPr>
+        <w:t xml:space="preserve"> it will go back to the default.</w:t>
       </w:r>
     </w:p>
     <w:p>
@@ -4051,7 +4401,21 @@
         <w:rPr>
           <w:rFonts w:cstheme="minorHAnsi"/>
         </w:rPr>
-        <w:t xml:space="preserve"> this will download a heatmap with all information you selected above.</w:t>
+        <w:t xml:space="preserve"> this will download a heatmap with all </w:t>
+      </w:r>
+      <w:proofErr w:type="gramStart"/>
+      <w:r>
+        <w:rPr>
+          <w:rFonts w:cstheme="minorHAnsi"/>
+        </w:rPr>
+        <w:t>information</w:t>
+      </w:r>
+      <w:proofErr w:type="gramEnd"/>
+      <w:r>
+        <w:rPr>
+          <w:rFonts w:cstheme="minorHAnsi"/>
+        </w:rPr>
+        <w:t xml:space="preserve"> you selected above.</w:t>
       </w:r>
       <w:r>
         <w:rPr>
@@ -4510,7 +4874,21 @@
         <w:rPr>
           <w:rFonts w:cstheme="minorHAnsi"/>
         </w:rPr>
-        <w:t xml:space="preserve">If you think all of your data is being created the way you want it to and would like </w:t>
+        <w:t xml:space="preserve">If you think </w:t>
+      </w:r>
+      <w:proofErr w:type="gramStart"/>
+      <w:r>
+        <w:rPr>
+          <w:rFonts w:cstheme="minorHAnsi"/>
+        </w:rPr>
+        <w:t>all of</w:t>
+      </w:r>
+      <w:proofErr w:type="gramEnd"/>
+      <w:r>
+        <w:rPr>
+          <w:rFonts w:cstheme="minorHAnsi"/>
+        </w:rPr>
+        <w:t xml:space="preserve"> your data is being created the way you want it to and would like </w:t>
       </w:r>
       <w:r>
         <w:rPr>
@@ -4571,6 +4949,39 @@
           <w:rFonts w:cstheme="minorHAnsi"/>
         </w:rPr>
         <w:t>button and save it wherever you can access it</w:t>
+      </w:r>
+    </w:p>
+    <w:p>
+      <w:pPr>
+        <w:pStyle w:val="ListParagraph"/>
+        <w:numPr>
+          <w:ilvl w:val="1"/>
+          <w:numId w:val="5"/>
+        </w:numPr>
+        <w:spacing w:after="0"/>
+        <w:rPr>
+          <w:rFonts w:cstheme="minorHAnsi"/>
+        </w:rPr>
+      </w:pPr>
+      <w:r>
+        <w:rPr>
+          <w:rFonts w:cstheme="minorHAnsi"/>
+        </w:rPr>
+        <w:t xml:space="preserve">Please note: </w:t>
+      </w:r>
+      <w:r>
+        <w:rPr>
+          <w:rFonts w:cstheme="minorHAnsi"/>
+          <w:b/>
+          <w:bCs/>
+        </w:rPr>
+        <w:t>MBH will only work properly if daughter or parent are selected as in the y axis variables</w:t>
+      </w:r>
+      <w:r>
+        <w:rPr>
+          <w:rFonts w:cstheme="minorHAnsi"/>
+        </w:rPr>
+        <w:t>. Any other region related column will not work.</w:t>
       </w:r>
     </w:p>
     <w:p>
@@ -4682,8 +5093,37 @@
           <w:b/>
           <w:bCs/>
         </w:rPr>
-        <w:t>‘Download Data’, ‘Download AnnoX’, and ‘Download AnnoY</w:t>
-      </w:r>
+        <w:t xml:space="preserve">‘Download Data’, ‘Download </w:t>
+      </w:r>
+      <w:proofErr w:type="spellStart"/>
+      <w:r>
+        <w:rPr>
+          <w:rFonts w:cstheme="minorHAnsi"/>
+          <w:b/>
+          <w:bCs/>
+        </w:rPr>
+        <w:t>AnnoX</w:t>
+      </w:r>
+      <w:proofErr w:type="spellEnd"/>
+      <w:r>
+        <w:rPr>
+          <w:rFonts w:cstheme="minorHAnsi"/>
+          <w:b/>
+          <w:bCs/>
+        </w:rPr>
+        <w:t xml:space="preserve">’, and ‘Download </w:t>
+      </w:r>
+      <w:proofErr w:type="spellStart"/>
+      <w:proofErr w:type="gramStart"/>
+      <w:r>
+        <w:rPr>
+          <w:rFonts w:cstheme="minorHAnsi"/>
+          <w:b/>
+          <w:bCs/>
+        </w:rPr>
+        <w:t>AnnoY</w:t>
+      </w:r>
+      <w:proofErr w:type="spellEnd"/>
       <w:r>
         <w:rPr>
           <w:rFonts w:cstheme="minorHAnsi"/>
@@ -4692,6 +5132,7 @@
         </w:rPr>
         <w:t>’</w:t>
       </w:r>
+      <w:proofErr w:type="gramEnd"/>
     </w:p>
     <w:p>
       <w:pPr>
@@ -4761,7 +5202,21 @@
         <w:rPr>
           <w:rFonts w:cstheme="minorHAnsi"/>
         </w:rPr>
-        <w:t>Run through all of the steps</w:t>
+        <w:t xml:space="preserve">Run through </w:t>
+      </w:r>
+      <w:proofErr w:type="gramStart"/>
+      <w:r>
+        <w:rPr>
+          <w:rFonts w:cstheme="minorHAnsi"/>
+        </w:rPr>
+        <w:t>all of</w:t>
+      </w:r>
+      <w:proofErr w:type="gramEnd"/>
+      <w:r>
+        <w:rPr>
+          <w:rFonts w:cstheme="minorHAnsi"/>
+        </w:rPr>
+        <w:t xml:space="preserve"> the steps</w:t>
       </w:r>
     </w:p>
     <w:p>
@@ -4981,6 +5436,7 @@
           <w:rFonts w:cstheme="minorHAnsi"/>
         </w:rPr>
       </w:pPr>
+      <w:proofErr w:type="gramStart"/>
       <w:r>
         <w:rPr>
           <w:rFonts w:cstheme="minorHAnsi"/>
@@ -4993,11 +5449,20 @@
         </w:rPr>
         <w:t>.csv(</w:t>
       </w:r>
-      <w:r>
-        <w:rPr>
-          <w:rFonts w:cstheme="minorHAnsi"/>
-        </w:rPr>
-        <w:t>variableName, “filename.csv”)</w:t>
+      <w:proofErr w:type="spellStart"/>
+      <w:proofErr w:type="gramEnd"/>
+      <w:r>
+        <w:rPr>
+          <w:rFonts w:cstheme="minorHAnsi"/>
+        </w:rPr>
+        <w:t>variableName</w:t>
+      </w:r>
+      <w:proofErr w:type="spellEnd"/>
+      <w:r>
+        <w:rPr>
+          <w:rFonts w:cstheme="minorHAnsi"/>
+        </w:rPr>
+        <w:t>, “filename.csv”)</w:t>
       </w:r>
     </w:p>
     <w:p>
@@ -5051,6 +5516,7 @@
         <w:rPr>
           <w:rFonts w:cstheme="minorHAnsi"/>
         </w:rPr>
+        <w:lastRenderedPageBreak/>
         <w:t>“</w:t>
       </w:r>
       <w:r>
@@ -5154,7 +5620,6 @@
           <w:i/>
           <w:iCs/>
         </w:rPr>
-        <w:lastRenderedPageBreak/>
         <w:t>Measures</w:t>
       </w:r>
     </w:p>
@@ -5253,6 +5718,7 @@
         </w:rPr>
         <w:t>‘</w:t>
       </w:r>
+      <w:proofErr w:type="spellStart"/>
       <w:r>
         <w:rPr>
           <w:rFonts w:cstheme="minorHAnsi"/>
@@ -5261,6 +5727,7 @@
         </w:rPr>
         <w:t>ParentLoad</w:t>
       </w:r>
+      <w:proofErr w:type="spellEnd"/>
       <w:r>
         <w:rPr>
           <w:rFonts w:cstheme="minorHAnsi"/>
@@ -5281,6 +5748,7 @@
         </w:rPr>
         <w:t>‘</w:t>
       </w:r>
+      <w:proofErr w:type="spellStart"/>
       <w:r>
         <w:rPr>
           <w:rFonts w:cstheme="minorHAnsi"/>
@@ -5289,6 +5757,7 @@
         </w:rPr>
         <w:t>DaughterLoad</w:t>
       </w:r>
+      <w:proofErr w:type="spellEnd"/>
       <w:r>
         <w:rPr>
           <w:rFonts w:cstheme="minorHAnsi"/>
@@ -5301,7 +5770,21 @@
         <w:rPr>
           <w:rFonts w:cstheme="minorHAnsi"/>
         </w:rPr>
-        <w:t>) generate the load outputs by taking the object area/region area. This proportion can be converted to a percent by multiplying by 100.</w:t>
+        <w:t xml:space="preserve">) generate the load outputs by taking the object area/region area. This proportion can be converted to a </w:t>
+      </w:r>
+      <w:proofErr w:type="gramStart"/>
+      <w:r>
+        <w:rPr>
+          <w:rFonts w:cstheme="minorHAnsi"/>
+        </w:rPr>
+        <w:t>percent</w:t>
+      </w:r>
+      <w:proofErr w:type="gramEnd"/>
+      <w:r>
+        <w:rPr>
+          <w:rFonts w:cstheme="minorHAnsi"/>
+        </w:rPr>
+        <w:t xml:space="preserve"> by multiplying by 100.</w:t>
       </w:r>
     </w:p>
     <w:p>
@@ -5346,7 +5829,21 @@
         <w:rPr>
           <w:rFonts w:cstheme="minorHAnsi"/>
         </w:rPr>
-        <w:t xml:space="preserve"> daughter regions get sampled across multiple figures. Daughter load averages object area and averages region area as they appear across the same mouse to generate a daughter load value that takes account for difference in region size (e.g CP appears bigger in fig 46 than it does in fig 67 or 75, by dividing the average of object area </w:t>
+        <w:t xml:space="preserve"> daughter regions get sampled across multiple figures. Daughter load averages object area and averages region area as they appear across the same mouse to generate a daughter load value that takes account for difference in region size (</w:t>
+      </w:r>
+      <w:proofErr w:type="spellStart"/>
+      <w:r>
+        <w:rPr>
+          <w:rFonts w:cstheme="minorHAnsi"/>
+        </w:rPr>
+        <w:t>e.g</w:t>
+      </w:r>
+      <w:proofErr w:type="spellEnd"/>
+      <w:r>
+        <w:rPr>
+          <w:rFonts w:cstheme="minorHAnsi"/>
+        </w:rPr>
+        <w:t xml:space="preserve"> CP appears bigger in fig 46 than it does in fig 67 or 75, by dividing the average of object area </w:t>
       </w:r>
       <w:r>
         <w:rPr>
@@ -5389,8 +5886,16 @@
         <w:rPr>
           <w:rFonts w:cstheme="minorHAnsi"/>
         </w:rPr>
-        <w:t>This is the same as dividing the sum of object area and sum of region area as it appears across figures/section</w:t>
-      </w:r>
+        <w:t>This is the same as dividing the sum of object area and sum of region area as it appears across figures/</w:t>
+      </w:r>
+      <w:proofErr w:type="gramStart"/>
+      <w:r>
+        <w:rPr>
+          <w:rFonts w:cstheme="minorHAnsi"/>
+        </w:rPr>
+        <w:t>section</w:t>
+      </w:r>
+      <w:proofErr w:type="gramEnd"/>
     </w:p>
     <w:p>
       <w:pPr>
@@ -5440,7 +5945,21 @@
         <w:rPr>
           <w:rFonts w:cstheme="minorHAnsi"/>
         </w:rPr>
-        <w:t xml:space="preserve">, when you select for ‘ParentLoad’, the app will divide the average object area over average region area as they appear across subregions. This will result in a parent region load value that takes the </w:t>
+        <w:t>, when you select for ‘</w:t>
+      </w:r>
+      <w:proofErr w:type="spellStart"/>
+      <w:r>
+        <w:rPr>
+          <w:rFonts w:cstheme="minorHAnsi"/>
+        </w:rPr>
+        <w:t>ParentLoad</w:t>
+      </w:r>
+      <w:proofErr w:type="spellEnd"/>
+      <w:r>
+        <w:rPr>
+          <w:rFonts w:cstheme="minorHAnsi"/>
+        </w:rPr>
+        <w:t xml:space="preserve">’, the app will divide the average object area over average region area as they appear across subregions. This will result in a parent region load value that takes the </w:t>
       </w:r>
       <w:r>
         <w:rPr>
@@ -5452,7 +5971,21 @@
         <w:rPr>
           <w:rFonts w:cstheme="minorHAnsi"/>
         </w:rPr>
-        <w:t xml:space="preserve"> into account (the app has been programmed this way to avoid weighting subregions with very little area (e.g. cortical layer 6b</w:t>
+        <w:t xml:space="preserve"> into account (the app has been programmed this way to avoid </w:t>
+      </w:r>
+      <w:proofErr w:type="gramStart"/>
+      <w:r>
+        <w:rPr>
+          <w:rFonts w:cstheme="minorHAnsi"/>
+        </w:rPr>
+        <w:t>weighting</w:t>
+      </w:r>
+      <w:proofErr w:type="gramEnd"/>
+      <w:r>
+        <w:rPr>
+          <w:rFonts w:cstheme="minorHAnsi"/>
+        </w:rPr>
+        <w:t xml:space="preserve"> subregions with very little area (e.g. cortical layer 6b</w:t>
       </w:r>
       <w:r>
         <w:rPr>
@@ -5757,11 +6290,19 @@
         </w:rPr>
         <w:t xml:space="preserve"> run two separate segmentations in </w:t>
       </w:r>
-      <w:r>
-        <w:rPr>
-          <w:rFonts w:cstheme="minorHAnsi"/>
-        </w:rPr>
-        <w:t xml:space="preserve">QuPath: one for all pixels above a threshold across the full image (total area) and another for pixels above a threshold </w:t>
+      <w:proofErr w:type="spellStart"/>
+      <w:r>
+        <w:rPr>
+          <w:rFonts w:cstheme="minorHAnsi"/>
+        </w:rPr>
+        <w:t>QuPath</w:t>
+      </w:r>
+      <w:proofErr w:type="spellEnd"/>
+      <w:r>
+        <w:rPr>
+          <w:rFonts w:cstheme="minorHAnsi"/>
+        </w:rPr>
+        <w:t xml:space="preserve">: one for all pixels above a threshold across the full image (total area) and another for pixels above a threshold </w:t>
       </w:r>
       <w:r>
         <w:rPr>
@@ -5792,6 +6333,7 @@
         <w:rPr>
           <w:rFonts w:cstheme="minorHAnsi"/>
         </w:rPr>
+        <w:lastRenderedPageBreak/>
         <w:t xml:space="preserve">To </w:t>
       </w:r>
       <w:r>
@@ -5851,12 +6393,19 @@
           <w:rFonts w:cstheme="minorHAnsi"/>
         </w:rPr>
       </w:pPr>
-      <w:r>
-        <w:rPr>
-          <w:rFonts w:cstheme="minorHAnsi"/>
-        </w:rPr>
-        <w:lastRenderedPageBreak/>
-        <w:t xml:space="preserve">the checkpoint2 csv should have a column titled ‘Object Area’ that refers to whatever you had segmented which in this case is the </w:t>
+      <w:proofErr w:type="gramStart"/>
+      <w:r>
+        <w:rPr>
+          <w:rFonts w:cstheme="minorHAnsi"/>
+        </w:rPr>
+        <w:t>the</w:t>
+      </w:r>
+      <w:proofErr w:type="gramEnd"/>
+      <w:r>
+        <w:rPr>
+          <w:rFonts w:cstheme="minorHAnsi"/>
+        </w:rPr>
+        <w:t xml:space="preserve"> checkpoint2 csv should have a column titled ‘Object Area’ that refers to whatever you had segmented which in this case is the </w:t>
       </w:r>
       <w:r>
         <w:rPr>
@@ -5970,7 +6519,21 @@
         <w:rPr>
           <w:rFonts w:cstheme="minorHAnsi"/>
         </w:rPr>
-        <w:t xml:space="preserve">In this checkpoint2, object area refers the </w:t>
+        <w:t xml:space="preserve">In this checkpoint2, </w:t>
+      </w:r>
+      <w:proofErr w:type="gramStart"/>
+      <w:r>
+        <w:rPr>
+          <w:rFonts w:cstheme="minorHAnsi"/>
+        </w:rPr>
+        <w:t>object</w:t>
+      </w:r>
+      <w:proofErr w:type="gramEnd"/>
+      <w:r>
+        <w:rPr>
+          <w:rFonts w:cstheme="minorHAnsi"/>
+        </w:rPr>
+        <w:t xml:space="preserve"> area refers the </w:t>
       </w:r>
       <w:r>
         <w:rPr>
@@ -6070,7 +6633,21 @@
         <w:rPr>
           <w:rFonts w:cstheme="minorHAnsi"/>
         </w:rPr>
-        <w:t xml:space="preserve">free column in the checkpoint2 </w:t>
+        <w:t xml:space="preserve">free column in </w:t>
+      </w:r>
+      <w:proofErr w:type="gramStart"/>
+      <w:r>
+        <w:rPr>
+          <w:rFonts w:cstheme="minorHAnsi"/>
+        </w:rPr>
+        <w:t>the checkpoint2</w:t>
+      </w:r>
+      <w:proofErr w:type="gramEnd"/>
+      <w:r>
+        <w:rPr>
+          <w:rFonts w:cstheme="minorHAnsi"/>
+        </w:rPr>
+        <w:t xml:space="preserve"> </w:t>
       </w:r>
       <w:r>
         <w:rPr>
@@ -6140,7 +6717,21 @@
         <w:rPr>
           <w:rFonts w:cstheme="minorHAnsi"/>
         </w:rPr>
-        <w:t xml:space="preserve">It is important that inclusion area is named </w:t>
+        <w:t xml:space="preserve">It is important that </w:t>
+      </w:r>
+      <w:proofErr w:type="gramStart"/>
+      <w:r>
+        <w:rPr>
+          <w:rFonts w:cstheme="minorHAnsi"/>
+        </w:rPr>
+        <w:t>inclusion</w:t>
+      </w:r>
+      <w:proofErr w:type="gramEnd"/>
+      <w:r>
+        <w:rPr>
+          <w:rFonts w:cstheme="minorHAnsi"/>
+        </w:rPr>
+        <w:t xml:space="preserve"> area is named </w:t>
       </w:r>
       <w:r>
         <w:rPr>
@@ -6161,7 +6752,21 @@
         <w:rPr>
           <w:rFonts w:cstheme="minorHAnsi"/>
         </w:rPr>
-        <w:t xml:space="preserve">When you select for ‘NeuriteLoad’, the app subtracts the </w:t>
+        <w:t>When you select for ‘</w:t>
+      </w:r>
+      <w:proofErr w:type="spellStart"/>
+      <w:r>
+        <w:rPr>
+          <w:rFonts w:cstheme="minorHAnsi"/>
+        </w:rPr>
+        <w:t>NeuriteLoad</w:t>
+      </w:r>
+      <w:proofErr w:type="spellEnd"/>
+      <w:r>
+        <w:rPr>
+          <w:rFonts w:cstheme="minorHAnsi"/>
+        </w:rPr>
+        <w:t xml:space="preserve">’, the app subtracts the </w:t>
       </w:r>
       <w:r>
         <w:rPr>
@@ -6311,7 +6916,7 @@
 </file>
 
 <file path=word/numbering.xml><?xml version="1.0" encoding="utf-8"?>
-<w:numbering xmlns:wpc="http://schemas.microsoft.com/office/word/2010/wordprocessingCanvas" xmlns:cx="http://schemas.microsoft.com/office/drawing/2014/chartex" xmlns:cx1="http://schemas.microsoft.com/office/drawing/2015/9/8/chartex" xmlns:cx2="http://schemas.microsoft.com/office/drawing/2015/10/21/chartex" xmlns:cx3="http://schemas.microsoft.com/office/drawing/2016/5/9/chartex" xmlns:cx4="http://schemas.microsoft.com/office/drawing/2016/5/10/chartex" xmlns:cx5="http://schemas.microsoft.com/office/drawing/2016/5/11/chartex" xmlns:cx6="http://schemas.microsoft.com/office/drawing/2016/5/12/chartex" xmlns:cx7="http://schemas.microsoft.com/office/drawing/2016/5/13/chartex" xmlns:cx8="http://schemas.microsoft.com/office/drawing/2016/5/14/chartex" xmlns:mc="http://schemas.openxmlformats.org/markup-compatibility/2006" xmlns:aink="http://schemas.microsoft.com/office/drawing/2016/ink" xmlns:am3d="http://schemas.microsoft.com/office/drawing/2017/model3d" xmlns:o="urn:schemas-microsoft-com:office:office" xmlns:oel="http://schemas.microsoft.com/office/2019/extlst" xmlns:r="http://schemas.openxmlformats.org/officeDocument/2006/relationships" xmlns:m="http://schemas.openxmlformats.org/officeDocument/2006/math" xmlns:v="urn:schemas-microsoft-com:vml" xmlns:wp14="http://schemas.microsoft.com/office/word/2010/wordprocessingDrawing" xmlns:wp="http://schemas.openxmlformats.org/drawingml/2006/wordprocessingDrawing" xmlns:w10="urn:schemas-microsoft-com:office:word" xmlns:w="http://schemas.openxmlformats.org/wordprocessingml/2006/main" xmlns:w14="http://schemas.microsoft.com/office/word/2010/wordml" xmlns:w15="http://schemas.microsoft.com/office/word/2012/wordml" xmlns:w16cex="http://schemas.microsoft.com/office/word/2018/wordml/cex" xmlns:w16cid="http://schemas.microsoft.com/office/word/2016/wordml/cid" xmlns:w16="http://schemas.microsoft.com/office/word/2018/wordml" xmlns:w16sdtdh="http://schemas.microsoft.com/office/word/2020/wordml/sdtdatahash" xmlns:w16se="http://schemas.microsoft.com/office/word/2015/wordml/symex" xmlns:wpg="http://schemas.microsoft.com/office/word/2010/wordprocessingGroup" xmlns:wpi="http://schemas.microsoft.com/office/word/2010/wordprocessingInk" xmlns:wne="http://schemas.microsoft.com/office/word/2006/wordml" xmlns:wps="http://schemas.microsoft.com/office/word/2010/wordprocessingShape" mc:Ignorable="w14 w15 w16se w16cid w16 w16cex w16sdtdh wp14">
+<w:numbering xmlns:wpc="http://schemas.microsoft.com/office/word/2010/wordprocessingCanvas" xmlns:cx="http://schemas.microsoft.com/office/drawing/2014/chartex" xmlns:cx1="http://schemas.microsoft.com/office/drawing/2015/9/8/chartex" xmlns:cx2="http://schemas.microsoft.com/office/drawing/2015/10/21/chartex" xmlns:cx3="http://schemas.microsoft.com/office/drawing/2016/5/9/chartex" xmlns:cx4="http://schemas.microsoft.com/office/drawing/2016/5/10/chartex" xmlns:cx5="http://schemas.microsoft.com/office/drawing/2016/5/11/chartex" xmlns:cx6="http://schemas.microsoft.com/office/drawing/2016/5/12/chartex" xmlns:cx7="http://schemas.microsoft.com/office/drawing/2016/5/13/chartex" xmlns:cx8="http://schemas.microsoft.com/office/drawing/2016/5/14/chartex" xmlns:mc="http://schemas.openxmlformats.org/markup-compatibility/2006" xmlns:aink="http://schemas.microsoft.com/office/drawing/2016/ink" xmlns:am3d="http://schemas.microsoft.com/office/drawing/2017/model3d" xmlns:o="urn:schemas-microsoft-com:office:office" xmlns:oel="http://schemas.microsoft.com/office/2019/extlst" xmlns:r="http://schemas.openxmlformats.org/officeDocument/2006/relationships" xmlns:m="http://schemas.openxmlformats.org/officeDocument/2006/math" xmlns:v="urn:schemas-microsoft-com:vml" xmlns:wp14="http://schemas.microsoft.com/office/word/2010/wordprocessingDrawing" xmlns:wp="http://schemas.openxmlformats.org/drawingml/2006/wordprocessingDrawing" xmlns:w10="urn:schemas-microsoft-com:office:word" xmlns:w="http://schemas.openxmlformats.org/wordprocessingml/2006/main" xmlns:w14="http://schemas.microsoft.com/office/word/2010/wordml" xmlns:w15="http://schemas.microsoft.com/office/word/2012/wordml" xmlns:w16cex="http://schemas.microsoft.com/office/word/2018/wordml/cex" xmlns:w16cid="http://schemas.microsoft.com/office/word/2016/wordml/cid" xmlns:w16="http://schemas.microsoft.com/office/word/2018/wordml" xmlns:w16du="http://schemas.microsoft.com/office/word/2023/wordml/word16du" xmlns:w16sdtdh="http://schemas.microsoft.com/office/word/2020/wordml/sdtdatahash" xmlns:w16se="http://schemas.microsoft.com/office/word/2015/wordml/symex" xmlns:wpg="http://schemas.microsoft.com/office/word/2010/wordprocessingGroup" xmlns:wpi="http://schemas.microsoft.com/office/word/2010/wordprocessingInk" xmlns:wne="http://schemas.microsoft.com/office/word/2006/wordml" xmlns:wps="http://schemas.microsoft.com/office/word/2010/wordprocessingShape" mc:Ignorable="w14 w15 w16se w16cid w16 w16cex w16sdtdh w16du wp14">
   <w:abstractNum w:abstractNumId="0" w15:restartNumberingAfterBreak="0">
     <w:nsid w:val="10F364D4"/>
     <w:multiLevelType w:val="hybridMultilevel"/>
@@ -6794,7 +7399,7 @@
         <w:ind w:left="720" w:hanging="360"/>
       </w:pPr>
     </w:lvl>
-    <w:lvl w:ilvl="1" w:tplc="04090019" w:tentative="1">
+    <w:lvl w:ilvl="1" w:tplc="04090019">
       <w:start w:val="1"/>
       <w:numFmt w:val="lowerLetter"/>
       <w:lvlText w:val="%2."/>
@@ -7094,7 +7699,7 @@
 </file>
 
 <file path=word/styles.xml><?xml version="1.0" encoding="utf-8"?>
-<w:styles xmlns:mc="http://schemas.openxmlformats.org/markup-compatibility/2006" xmlns:r="http://schemas.openxmlformats.org/officeDocument/2006/relationships" xmlns:w="http://schemas.openxmlformats.org/wordprocessingml/2006/main" xmlns:w14="http://schemas.microsoft.com/office/word/2010/wordml" xmlns:w15="http://schemas.microsoft.com/office/word/2012/wordml" xmlns:w16cex="http://schemas.microsoft.com/office/word/2018/wordml/cex" xmlns:w16cid="http://schemas.microsoft.com/office/word/2016/wordml/cid" xmlns:w16="http://schemas.microsoft.com/office/word/2018/wordml" xmlns:w16sdtdh="http://schemas.microsoft.com/office/word/2020/wordml/sdtdatahash" xmlns:w16se="http://schemas.microsoft.com/office/word/2015/wordml/symex" mc:Ignorable="w14 w15 w16se w16cid w16 w16cex w16sdtdh">
+<w:styles xmlns:mc="http://schemas.openxmlformats.org/markup-compatibility/2006" xmlns:r="http://schemas.openxmlformats.org/officeDocument/2006/relationships" xmlns:w="http://schemas.openxmlformats.org/wordprocessingml/2006/main" xmlns:w14="http://schemas.microsoft.com/office/word/2010/wordml" xmlns:w15="http://schemas.microsoft.com/office/word/2012/wordml" xmlns:w16cex="http://schemas.microsoft.com/office/word/2018/wordml/cex" xmlns:w16cid="http://schemas.microsoft.com/office/word/2016/wordml/cid" xmlns:w16="http://schemas.microsoft.com/office/word/2018/wordml" xmlns:w16du="http://schemas.microsoft.com/office/word/2023/wordml/word16du" xmlns:w16sdtdh="http://schemas.microsoft.com/office/word/2020/wordml/sdtdatahash" xmlns:w16se="http://schemas.microsoft.com/office/word/2015/wordml/symex" mc:Ignorable="w14 w15 w16se w16cid w16 w16cex w16sdtdh w16du">
   <w:docDefaults>
     <w:rPrDefault>
       <w:rPr>

</xml_diff>